<commit_message>
pre editing, still to fininsh research
</commit_message>
<xml_diff>
--- a/TILLEKERATNE_27345483_Assessment1.docx
+++ b/TILLEKERATNE_27345483_Assessment1.docx
@@ -617,6 +617,7 @@
       </w:r>
     </w:p>
     <w:p>
+      <w:bookmarkStart w:id="2" w:name="_GoBack"/>
       <w:r>
         <w:t>Dianna Anderson, chief data officer at Colorado Governor’s Office</w:t>
       </w:r>
@@ -682,6 +683,7 @@
         <w:t>, emphasizing the required skills to be more outcome oriented rather than solution oriented.</w:t>
       </w:r>
     </w:p>
+    <w:bookmarkEnd w:id="2"/>
     <w:p>
       <w:r>
         <w:t xml:space="preserve">Specific roles that were present at the time of the development of this article showed that government focused on data quality management. Some of the key skills identified for the roles of Data Quality manger included, data quality policy development, ability to develop data quality standards and processes, stakeholder engagement to implement and evaluate the data quality framework, develop methodologies to monitor and manage data quality, and contribute do addressing data quality issues once identified </w:t>
@@ -1043,10 +1045,107 @@
       <w:r>
         <w:t xml:space="preserve">These position descriptions show that data curators in business need to undertake a number of key roles overarching a wide area of data curation. The expectation is set not only in policy development, but engaging relevant stakeholders and ensuring that policies are correctly implemented in the technical context. Ability to work with data architects to ensure that common ETL tasks adhere by the processes that have been developed by the data curator is also held in high regard. </w:t>
       </w:r>
-    </w:p>
-    <w:p>
-      <w:bookmarkStart w:id="2" w:name="_GoBack"/>
-      <w:bookmarkEnd w:id="2"/>
+      <w:r>
+        <w:t xml:space="preserve">Data curation </w:t>
+      </w:r>
+      <w:r>
+        <w:t xml:space="preserve">skills seem to be blended with statistical competencies which in many cases are traditionally being labelled as data science rather than data curation </w:t>
+      </w:r>
+      <w:sdt>
+        <w:sdtPr>
+          <w:id w:val="1051429634"/>
+          <w:citation/>
+        </w:sdtPr>
+        <w:sdtContent>
+          <w:r>
+            <w:fldChar w:fldCharType="begin"/>
+          </w:r>
+          <w:r>
+            <w:instrText xml:space="preserve"> CITATION Car17 \l 3081 </w:instrText>
+          </w:r>
+          <w:r>
+            <w:fldChar w:fldCharType="separate"/>
+          </w:r>
+          <w:r>
+            <w:rPr>
+              <w:noProof/>
+            </w:rPr>
+            <w:t>(Palmer, Weber, Muñoz, &amp; Renear, 2017)</w:t>
+          </w:r>
+          <w:r>
+            <w:fldChar w:fldCharType="end"/>
+          </w:r>
+        </w:sdtContent>
+      </w:sdt>
+      <w:r>
+        <w:t>.</w:t>
+      </w:r>
+    </w:p>
+    <w:p>
+      <w:pPr>
+        <w:pStyle w:val="Heading3"/>
+      </w:pPr>
+      <w:r>
+        <w:t>Skills in Research Data Management</w:t>
+      </w:r>
+    </w:p>
+    <w:p>
+      <w:r>
+        <w:t xml:space="preserve">In contrast to corporate data management, research data management require a largely an involvement with the research team and subsequently the enabling of the data to the public for use </w:t>
+      </w:r>
+      <w:sdt>
+        <w:sdtPr>
+          <w:id w:val="-643201847"/>
+          <w:citation/>
+        </w:sdtPr>
+        <w:sdtContent>
+          <w:r>
+            <w:fldChar w:fldCharType="begin"/>
+          </w:r>
+          <w:r>
+            <w:instrText xml:space="preserve"> CITATION Car17 \l 3081 </w:instrText>
+          </w:r>
+          <w:r>
+            <w:fldChar w:fldCharType="separate"/>
+          </w:r>
+          <w:r>
+            <w:rPr>
+              <w:noProof/>
+            </w:rPr>
+            <w:t>(Palmer, Weber, Muñoz, &amp; Renear, 2017)</w:t>
+          </w:r>
+          <w:r>
+            <w:fldChar w:fldCharType="end"/>
+          </w:r>
+        </w:sdtContent>
+      </w:sdt>
+      <w:r>
+        <w:t xml:space="preserve">. This requires a permeation on the entire workflow at an unprecedented level, from the initial planning stages of the research project followed by the on-going long term data management in both archiving, securing, and facilitating access to the public. </w:t>
+      </w:r>
+    </w:p>
+    <w:p>
+      <w:pPr>
+        <w:pStyle w:val="Heading2"/>
+      </w:pPr>
+      <w:r>
+        <w:t>Conclusion</w:t>
+      </w:r>
+    </w:p>
+    <w:p>
+      <w:r>
+        <w:t xml:space="preserve">It can be identified that although very much overlapping, there are some unique traits to each of the sectors in which data curation is carried out. Some obvious, such as roles presented in the government sector are very much geared towards policy and methodology implementation; aimed at beginning to standardise the data acquisition, merging and storage practices across a large number of different individual organisations. </w:t>
+      </w:r>
+    </w:p>
+    <w:p>
+      <w:r>
+        <w:t xml:space="preserve">Business sector seems to be more technical minded with less emphasis on policy development and more emphasis on implementation and data governance planning. As identified, they tend to bundle the data curation responsibilities with traditional technical skills, sometimes under the umbrella of data science. </w:t>
+      </w:r>
+    </w:p>
+    <w:p>
+      <w:r>
+        <w:lastRenderedPageBreak/>
+        <w:t xml:space="preserve">In the research sector, data curators perhaps have the most expansive and permissive scope being embedded in from the very start of project or series of projects to the management of public access portals. </w:t>
+      </w:r>
     </w:p>
     <w:sectPr>
       <w:pgSz w:w="11906" w:h="16838"/>
@@ -2652,11 +2751,46 @@
     <b:URL>https://www.seek.com.au/job/32563431?type=standard&amp;tier=no_tier&amp;pos=4&amp;whereid=3000&amp;userqueryid=600874a3ec718a0514162f1272591d62-6089552&amp;ref=beta</b:URL>
     <b:RefOrder>17</b:RefOrder>
   </b:Source>
+  <b:Source>
+    <b:Tag>Car17</b:Tag>
+    <b:SourceType>DocumentFromInternetSite</b:SourceType>
+    <b:Guid>{83938E95-2952-49F3-94DD-6D7AEA689A1D}</b:Guid>
+    <b:Author>
+      <b:Author>
+        <b:NameList>
+          <b:Person>
+            <b:Last>Palmer</b:Last>
+            <b:First>Carole</b:First>
+            <b:Middle>L.</b:Middle>
+          </b:Person>
+          <b:Person>
+            <b:Last>Weber</b:Last>
+            <b:First>Nicholas</b:First>
+            <b:Middle>M.</b:Middle>
+          </b:Person>
+          <b:Person>
+            <b:Last>Muñoz</b:Last>
+            <b:First>Trevor</b:First>
+          </b:Person>
+          <b:Person>
+            <b:Last>Renear</b:Last>
+            <b:First>Allen</b:First>
+            <b:Middle>H.</b:Middle>
+          </b:Person>
+        </b:NameList>
+      </b:Author>
+    </b:Author>
+    <b:Title>Foundations of Data Curation: The Pedagogy and Practice of “Purposeful Work” with Research Data</b:Title>
+    <b:InternetSiteTitle>Archive Journal</b:InternetSiteTitle>
+    <b:Year>2017</b:Year>
+    <b:URL>http://www.archivejournal.net/issue/3/archives-remixed/foundations-of-data-curation-the-pedagogy-and-practice-of-purposeful-work-with-research-data/</b:URL>
+    <b:RefOrder>18</b:RefOrder>
+  </b:Source>
 </b:Sources>
 </file>
 
 <file path=customXml/itemProps1.xml><?xml version="1.0" encoding="utf-8"?>
-<ds:datastoreItem xmlns:ds="http://schemas.openxmlformats.org/officeDocument/2006/customXml" ds:itemID="{538DDC7A-E311-4AC0-A262-488B8EE00EBA}">
+<ds:datastoreItem xmlns:ds="http://schemas.openxmlformats.org/officeDocument/2006/customXml" ds:itemID="{C91DDB1B-77B0-4A81-86AF-A5FD77E5F153}">
   <ds:schemaRefs>
     <ds:schemaRef ds:uri="http://schemas.openxmlformats.org/officeDocument/2006/bibliography"/>
   </ds:schemaRefs>

</xml_diff>